<commit_message>
edited README, updated WiFighter_Dokumentace_Filip_Struhar_NEW
</commit_message>
<xml_diff>
--- a/WiFighter_Dokumentace_Filip_Struhar_NEW.docx
+++ b/WiFighter_Dokumentace_Filip_Struhar_NEW.docx
@@ -4702,28 +4702,18 @@
       <w:pPr>
         <w:pStyle w:val="Titulek"/>
       </w:pPr>
-      <w:bookmarkStart w:id="23" w:name="_Toc190717303"/>
+      <w:bookmarkStart w:id="23" w:name="_Toc190768868"/>
       <w:r>
         <w:t xml:space="preserve">Obrázek </w:t>
       </w:r>
-      <w:r>
-        <w:fldChar w:fldCharType="begin"/>
-      </w:r>
-      <w:r>
-        <w:instrText xml:space="preserve"> SEQ Obrázek \* ARABIC </w:instrText>
-      </w:r>
-      <w:r>
-        <w:fldChar w:fldCharType="separate"/>
-      </w:r>
-      <w:r>
-        <w:rPr>
-          <w:noProof/>
-        </w:rPr>
-        <w:t>1</w:t>
-      </w:r>
-      <w:r>
-        <w:fldChar w:fldCharType="end"/>
-      </w:r>
+      <w:fldSimple w:instr=" SEQ Obrázek \* ARABIC ">
+        <w:r>
+          <w:rPr>
+            <w:noProof/>
+          </w:rPr>
+          <w:t>1</w:t>
+        </w:r>
+      </w:fldSimple>
       <w:r>
         <w:t xml:space="preserve"> - Wifi standardy</w:t>
       </w:r>
@@ -4997,28 +4987,18 @@
       <w:pPr>
         <w:pStyle w:val="Titulek"/>
       </w:pPr>
-      <w:bookmarkStart w:id="27" w:name="_Toc190717304"/>
+      <w:bookmarkStart w:id="27" w:name="_Toc190768869"/>
       <w:r>
         <w:t xml:space="preserve">Obrázek </w:t>
       </w:r>
-      <w:r>
-        <w:fldChar w:fldCharType="begin"/>
-      </w:r>
-      <w:r>
-        <w:instrText xml:space="preserve"> SEQ Obrázek \* ARABIC </w:instrText>
-      </w:r>
-      <w:r>
-        <w:fldChar w:fldCharType="separate"/>
-      </w:r>
-      <w:r>
-        <w:rPr>
-          <w:noProof/>
-        </w:rPr>
-        <w:t>2</w:t>
-      </w:r>
-      <w:r>
-        <w:fldChar w:fldCharType="end"/>
-      </w:r>
+      <w:fldSimple w:instr=" SEQ Obrázek \* ARABIC ">
+        <w:r>
+          <w:rPr>
+            <w:noProof/>
+          </w:rPr>
+          <w:t>2</w:t>
+        </w:r>
+      </w:fldSimple>
       <w:r>
         <w:t xml:space="preserve"> - 4-Way </w:t>
       </w:r>
@@ -5426,28 +5406,18 @@
       <w:pPr>
         <w:pStyle w:val="Titulek"/>
       </w:pPr>
-      <w:bookmarkStart w:id="34" w:name="_Toc190717305"/>
+      <w:bookmarkStart w:id="34" w:name="_Toc190768870"/>
       <w:r>
         <w:t xml:space="preserve">Obrázek </w:t>
       </w:r>
-      <w:r>
-        <w:fldChar w:fldCharType="begin"/>
-      </w:r>
-      <w:r>
-        <w:instrText xml:space="preserve"> SEQ Obrázek \* ARABIC </w:instrText>
-      </w:r>
-      <w:r>
-        <w:fldChar w:fldCharType="separate"/>
-      </w:r>
-      <w:r>
-        <w:rPr>
-          <w:noProof/>
-        </w:rPr>
-        <w:t>3</w:t>
-      </w:r>
-      <w:r>
-        <w:fldChar w:fldCharType="end"/>
-      </w:r>
+      <w:fldSimple w:instr=" SEQ Obrázek \* ARABIC ">
+        <w:r>
+          <w:rPr>
+            <w:noProof/>
+          </w:rPr>
+          <w:t>3</w:t>
+        </w:r>
+      </w:fldSimple>
       <w:r>
         <w:t xml:space="preserve"> - Detail WPS tlačítka</w:t>
       </w:r>
@@ -5730,28 +5700,18 @@
       <w:pPr>
         <w:pStyle w:val="Titulek"/>
       </w:pPr>
-      <w:bookmarkStart w:id="37" w:name="_Toc190717306"/>
+      <w:bookmarkStart w:id="37" w:name="_Toc190768871"/>
       <w:r>
         <w:t xml:space="preserve">Obrázek </w:t>
       </w:r>
-      <w:r>
-        <w:fldChar w:fldCharType="begin"/>
-      </w:r>
-      <w:r>
-        <w:instrText xml:space="preserve"> SEQ Obrázek \* ARABIC </w:instrText>
-      </w:r>
-      <w:r>
-        <w:fldChar w:fldCharType="separate"/>
-      </w:r>
-      <w:r>
-        <w:rPr>
-          <w:noProof/>
-        </w:rPr>
-        <w:t>4</w:t>
-      </w:r>
-      <w:r>
-        <w:fldChar w:fldCharType="end"/>
-      </w:r>
+      <w:fldSimple w:instr=" SEQ Obrázek \* ARABIC ">
+        <w:r>
+          <w:rPr>
+            <w:noProof/>
+          </w:rPr>
+          <w:t>4</w:t>
+        </w:r>
+      </w:fldSimple>
       <w:r>
         <w:t xml:space="preserve"> - Schéma wifi VLAN</w:t>
       </w:r>
@@ -5888,28 +5848,18 @@
       <w:pPr>
         <w:pStyle w:val="Titulek"/>
       </w:pPr>
-      <w:bookmarkStart w:id="40" w:name="_Toc190717307"/>
+      <w:bookmarkStart w:id="40" w:name="_Toc190768872"/>
       <w:r>
         <w:t xml:space="preserve">Obrázek </w:t>
       </w:r>
-      <w:r>
-        <w:fldChar w:fldCharType="begin"/>
-      </w:r>
-      <w:r>
-        <w:instrText xml:space="preserve"> SEQ Obrázek \* ARABIC </w:instrText>
-      </w:r>
-      <w:r>
-        <w:fldChar w:fldCharType="separate"/>
-      </w:r>
-      <w:r>
-        <w:rPr>
-          <w:noProof/>
-        </w:rPr>
-        <w:t>5</w:t>
-      </w:r>
-      <w:r>
-        <w:fldChar w:fldCharType="end"/>
-      </w:r>
+      <w:fldSimple w:instr=" SEQ Obrázek \* ARABIC ">
+        <w:r>
+          <w:rPr>
+            <w:noProof/>
+          </w:rPr>
+          <w:t>5</w:t>
+        </w:r>
+      </w:fldSimple>
       <w:r>
         <w:t xml:space="preserve"> - Šifrování WEP</w:t>
       </w:r>
@@ -6180,28 +6130,18 @@
       <w:pPr>
         <w:pStyle w:val="Titulek"/>
       </w:pPr>
-      <w:bookmarkStart w:id="43" w:name="_Toc190717308"/>
+      <w:bookmarkStart w:id="43" w:name="_Toc190768873"/>
       <w:r>
         <w:t xml:space="preserve">Obrázek </w:t>
       </w:r>
-      <w:r>
-        <w:fldChar w:fldCharType="begin"/>
-      </w:r>
-      <w:r>
-        <w:instrText xml:space="preserve"> SEQ Obrázek \* ARABIC </w:instrText>
-      </w:r>
-      <w:r>
-        <w:fldChar w:fldCharType="separate"/>
-      </w:r>
-      <w:r>
-        <w:rPr>
-          <w:noProof/>
-        </w:rPr>
-        <w:t>6</w:t>
-      </w:r>
-      <w:r>
-        <w:fldChar w:fldCharType="end"/>
-      </w:r>
+      <w:fldSimple w:instr=" SEQ Obrázek \* ARABIC ">
+        <w:r>
+          <w:rPr>
+            <w:noProof/>
+          </w:rPr>
+          <w:t>6</w:t>
+        </w:r>
+      </w:fldSimple>
       <w:r>
         <w:t xml:space="preserve"> - Vyjednání šifrovacích klíčů</w:t>
       </w:r>
@@ -6492,28 +6432,18 @@
       <w:pPr>
         <w:pStyle w:val="Titulek"/>
       </w:pPr>
-      <w:bookmarkStart w:id="48" w:name="_Toc190717309"/>
+      <w:bookmarkStart w:id="48" w:name="_Toc190768874"/>
       <w:r>
         <w:t xml:space="preserve">Obrázek </w:t>
       </w:r>
-      <w:r>
-        <w:fldChar w:fldCharType="begin"/>
-      </w:r>
-      <w:r>
-        <w:instrText xml:space="preserve"> SEQ Obrázek \* ARABIC </w:instrText>
-      </w:r>
-      <w:r>
-        <w:fldChar w:fldCharType="separate"/>
-      </w:r>
-      <w:r>
-        <w:rPr>
-          <w:noProof/>
-        </w:rPr>
-        <w:t>7</w:t>
-      </w:r>
-      <w:r>
-        <w:fldChar w:fldCharType="end"/>
-      </w:r>
+      <w:fldSimple w:instr=" SEQ Obrázek \* ARABIC ">
+        <w:r>
+          <w:rPr>
+            <w:noProof/>
+          </w:rPr>
+          <w:t>7</w:t>
+        </w:r>
+      </w:fldSimple>
       <w:r>
         <w:t xml:space="preserve"> - Autentizační sekvence WPS</w:t>
       </w:r>
@@ -6705,28 +6635,18 @@
       <w:pPr>
         <w:pStyle w:val="Titulek"/>
       </w:pPr>
-      <w:bookmarkStart w:id="50" w:name="_Toc190717310"/>
+      <w:bookmarkStart w:id="50" w:name="_Toc190768875"/>
       <w:r>
         <w:t xml:space="preserve">Obrázek </w:t>
       </w:r>
-      <w:r>
-        <w:fldChar w:fldCharType="begin"/>
-      </w:r>
-      <w:r>
-        <w:instrText xml:space="preserve"> SEQ Obrázek \* ARABIC </w:instrText>
-      </w:r>
-      <w:r>
-        <w:fldChar w:fldCharType="separate"/>
-      </w:r>
-      <w:r>
-        <w:rPr>
-          <w:noProof/>
-        </w:rPr>
-        <w:t>8</w:t>
-      </w:r>
-      <w:r>
-        <w:fldChar w:fldCharType="end"/>
-      </w:r>
+      <w:fldSimple w:instr=" SEQ Obrázek \* ARABIC ">
+        <w:r>
+          <w:rPr>
+            <w:noProof/>
+          </w:rPr>
+          <w:t>8</w:t>
+        </w:r>
+      </w:fldSimple>
       <w:r>
         <w:t xml:space="preserve"> - Detail PMKID</w:t>
       </w:r>
@@ -6948,28 +6868,18 @@
       <w:pPr>
         <w:pStyle w:val="Titulek"/>
       </w:pPr>
-      <w:bookmarkStart w:id="53" w:name="_Toc190717311"/>
+      <w:bookmarkStart w:id="53" w:name="_Toc190768876"/>
       <w:r>
         <w:t xml:space="preserve">Obrázek </w:t>
       </w:r>
-      <w:r>
-        <w:fldChar w:fldCharType="begin"/>
-      </w:r>
-      <w:r>
-        <w:instrText xml:space="preserve"> SEQ Obrázek \* ARABIC </w:instrText>
-      </w:r>
-      <w:r>
-        <w:fldChar w:fldCharType="separate"/>
-      </w:r>
-      <w:r>
-        <w:rPr>
-          <w:noProof/>
-        </w:rPr>
-        <w:t>9</w:t>
-      </w:r>
-      <w:r>
-        <w:fldChar w:fldCharType="end"/>
-      </w:r>
+      <w:fldSimple w:instr=" SEQ Obrázek \* ARABIC ">
+        <w:r>
+          <w:rPr>
+            <w:noProof/>
+          </w:rPr>
+          <w:t>9</w:t>
+        </w:r>
+      </w:fldSimple>
       <w:r>
         <w:t xml:space="preserve"> - </w:t>
       </w:r>
@@ -7162,28 +7072,18 @@
       <w:pPr>
         <w:pStyle w:val="Titulek"/>
       </w:pPr>
-      <w:bookmarkStart w:id="55" w:name="_Toc190717312"/>
+      <w:bookmarkStart w:id="55" w:name="_Toc190768877"/>
       <w:r>
         <w:t xml:space="preserve">Obrázek </w:t>
       </w:r>
-      <w:r>
-        <w:fldChar w:fldCharType="begin"/>
-      </w:r>
-      <w:r>
-        <w:instrText xml:space="preserve"> SEQ Obrázek \* ARABIC </w:instrText>
-      </w:r>
-      <w:r>
-        <w:fldChar w:fldCharType="separate"/>
-      </w:r>
-      <w:r>
-        <w:rPr>
-          <w:noProof/>
-        </w:rPr>
-        <w:t>10</w:t>
-      </w:r>
-      <w:r>
-        <w:fldChar w:fldCharType="end"/>
-      </w:r>
+      <w:fldSimple w:instr=" SEQ Obrázek \* ARABIC ">
+        <w:r>
+          <w:rPr>
+            <w:noProof/>
+          </w:rPr>
+          <w:t>10</w:t>
+        </w:r>
+      </w:fldSimple>
       <w:r>
         <w:t xml:space="preserve"> - </w:t>
       </w:r>
@@ -7416,28 +7316,18 @@
       <w:pPr>
         <w:pStyle w:val="Titulek"/>
       </w:pPr>
-      <w:bookmarkStart w:id="59" w:name="_Toc190717313"/>
+      <w:bookmarkStart w:id="59" w:name="_Toc190768878"/>
       <w:r>
         <w:t xml:space="preserve">Obrázek </w:t>
       </w:r>
-      <w:r>
-        <w:fldChar w:fldCharType="begin"/>
-      </w:r>
-      <w:r>
-        <w:instrText xml:space="preserve"> SEQ Obrázek \* ARABIC </w:instrText>
-      </w:r>
-      <w:r>
-        <w:fldChar w:fldCharType="separate"/>
-      </w:r>
-      <w:r>
-        <w:rPr>
-          <w:noProof/>
-        </w:rPr>
-        <w:t>11</w:t>
-      </w:r>
-      <w:r>
-        <w:fldChar w:fldCharType="end"/>
-      </w:r>
+      <w:fldSimple w:instr=" SEQ Obrázek \* ARABIC ">
+        <w:r>
+          <w:rPr>
+            <w:noProof/>
+          </w:rPr>
+          <w:t>11</w:t>
+        </w:r>
+      </w:fldSimple>
       <w:r>
         <w:t xml:space="preserve"> - Informace o systému</w:t>
       </w:r>
@@ -7497,28 +7387,18 @@
       <w:pPr>
         <w:pStyle w:val="Titulek"/>
       </w:pPr>
-      <w:bookmarkStart w:id="60" w:name="_Toc190717314"/>
+      <w:bookmarkStart w:id="60" w:name="_Toc190768879"/>
       <w:r>
         <w:t xml:space="preserve">Obrázek </w:t>
       </w:r>
-      <w:r>
-        <w:fldChar w:fldCharType="begin"/>
-      </w:r>
-      <w:r>
-        <w:instrText xml:space="preserve"> SEQ Obrázek \* ARABIC </w:instrText>
-      </w:r>
-      <w:r>
-        <w:fldChar w:fldCharType="separate"/>
-      </w:r>
-      <w:r>
-        <w:rPr>
-          <w:noProof/>
-        </w:rPr>
-        <w:t>12</w:t>
-      </w:r>
-      <w:r>
-        <w:fldChar w:fldCharType="end"/>
-      </w:r>
+      <w:fldSimple w:instr=" SEQ Obrázek \* ARABIC ">
+        <w:r>
+          <w:rPr>
+            <w:noProof/>
+          </w:rPr>
+          <w:t>12</w:t>
+        </w:r>
+      </w:fldSimple>
       <w:r>
         <w:t xml:space="preserve"> - Verze linuxového jádra</w:t>
       </w:r>
@@ -7645,28 +7525,18 @@
       <w:pPr>
         <w:pStyle w:val="Titulek"/>
       </w:pPr>
-      <w:bookmarkStart w:id="63" w:name="_Toc190717315"/>
+      <w:bookmarkStart w:id="63" w:name="_Toc190768880"/>
       <w:r>
         <w:t xml:space="preserve">Obrázek </w:t>
       </w:r>
-      <w:r>
-        <w:fldChar w:fldCharType="begin"/>
-      </w:r>
-      <w:r>
-        <w:instrText xml:space="preserve"> SEQ Obrázek \* ARABIC </w:instrText>
-      </w:r>
-      <w:r>
-        <w:fldChar w:fldCharType="separate"/>
-      </w:r>
-      <w:r>
-        <w:rPr>
-          <w:noProof/>
-        </w:rPr>
-        <w:t>13</w:t>
-      </w:r>
-      <w:r>
-        <w:fldChar w:fldCharType="end"/>
-      </w:r>
+      <w:fldSimple w:instr=" SEQ Obrázek \* ARABIC ">
+        <w:r>
+          <w:rPr>
+            <w:noProof/>
+          </w:rPr>
+          <w:t>13</w:t>
+        </w:r>
+      </w:fldSimple>
       <w:r>
         <w:t xml:space="preserve"> - </w:t>
       </w:r>
@@ -7778,28 +7648,18 @@
       <w:pPr>
         <w:pStyle w:val="Titulek"/>
       </w:pPr>
-      <w:bookmarkStart w:id="65" w:name="_Toc190717316"/>
+      <w:bookmarkStart w:id="65" w:name="_Toc190768881"/>
       <w:r>
         <w:t xml:space="preserve">Obrázek </w:t>
       </w:r>
-      <w:r>
-        <w:fldChar w:fldCharType="begin"/>
-      </w:r>
-      <w:r>
-        <w:instrText xml:space="preserve"> SEQ Obrázek \* ARABIC </w:instrText>
-      </w:r>
-      <w:r>
-        <w:fldChar w:fldCharType="separate"/>
-      </w:r>
-      <w:r>
-        <w:rPr>
-          <w:noProof/>
-        </w:rPr>
-        <w:t>14</w:t>
-      </w:r>
-      <w:r>
-        <w:fldChar w:fldCharType="end"/>
-      </w:r>
+      <w:fldSimple w:instr=" SEQ Obrázek \* ARABIC ">
+        <w:r>
+          <w:rPr>
+            <w:noProof/>
+          </w:rPr>
+          <w:t>14</w:t>
+        </w:r>
+      </w:fldSimple>
       <w:r>
         <w:t xml:space="preserve"> - Wifi modul </w:t>
       </w:r>
@@ -7945,28 +7805,18 @@
       <w:pPr>
         <w:pStyle w:val="Titulek"/>
       </w:pPr>
-      <w:bookmarkStart w:id="68" w:name="_Toc190717317"/>
+      <w:bookmarkStart w:id="68" w:name="_Toc190768882"/>
       <w:r>
         <w:t xml:space="preserve">Obrázek </w:t>
       </w:r>
-      <w:r>
-        <w:fldChar w:fldCharType="begin"/>
-      </w:r>
-      <w:r>
-        <w:instrText xml:space="preserve"> SEQ Obrázek \* ARABIC </w:instrText>
-      </w:r>
-      <w:r>
-        <w:fldChar w:fldCharType="separate"/>
-      </w:r>
-      <w:r>
-        <w:rPr>
-          <w:noProof/>
-        </w:rPr>
-        <w:t>15</w:t>
-      </w:r>
-      <w:r>
-        <w:fldChar w:fldCharType="end"/>
-      </w:r>
+      <w:fldSimple w:instr=" SEQ Obrázek \* ARABIC ">
+        <w:r>
+          <w:rPr>
+            <w:noProof/>
+          </w:rPr>
+          <w:t>15</w:t>
+        </w:r>
+      </w:fldSimple>
       <w:r>
         <w:t xml:space="preserve"> - </w:t>
       </w:r>
@@ -8036,28 +7886,18 @@
       <w:pPr>
         <w:pStyle w:val="Titulek"/>
       </w:pPr>
-      <w:bookmarkStart w:id="69" w:name="_Toc190717318"/>
+      <w:bookmarkStart w:id="69" w:name="_Toc190768883"/>
       <w:r>
         <w:t xml:space="preserve">Obrázek </w:t>
       </w:r>
-      <w:r>
-        <w:fldChar w:fldCharType="begin"/>
-      </w:r>
-      <w:r>
-        <w:instrText xml:space="preserve"> SEQ Obrázek \* ARABIC </w:instrText>
-      </w:r>
-      <w:r>
-        <w:fldChar w:fldCharType="separate"/>
-      </w:r>
-      <w:r>
-        <w:rPr>
-          <w:noProof/>
-        </w:rPr>
-        <w:t>16</w:t>
-      </w:r>
-      <w:r>
-        <w:fldChar w:fldCharType="end"/>
-      </w:r>
+      <w:fldSimple w:instr=" SEQ Obrázek \* ARABIC ">
+        <w:r>
+          <w:rPr>
+            <w:noProof/>
+          </w:rPr>
+          <w:t>16</w:t>
+        </w:r>
+      </w:fldSimple>
       <w:r>
         <w:t xml:space="preserve"> - Systémové informace</w:t>
       </w:r>
@@ -8204,28 +8044,18 @@
       <w:pPr>
         <w:pStyle w:val="Titulek"/>
       </w:pPr>
-      <w:bookmarkStart w:id="70" w:name="_Toc190717319"/>
+      <w:bookmarkStart w:id="70" w:name="_Toc190768884"/>
       <w:r>
         <w:t xml:space="preserve">Obrázek </w:t>
       </w:r>
-      <w:r>
-        <w:fldChar w:fldCharType="begin"/>
-      </w:r>
-      <w:r>
-        <w:instrText xml:space="preserve"> SEQ Obrázek \* ARABIC </w:instrText>
-      </w:r>
-      <w:r>
-        <w:fldChar w:fldCharType="separate"/>
-      </w:r>
-      <w:r>
-        <w:rPr>
-          <w:noProof/>
-        </w:rPr>
-        <w:t>17</w:t>
-      </w:r>
-      <w:r>
-        <w:fldChar w:fldCharType="end"/>
-      </w:r>
+      <w:fldSimple w:instr=" SEQ Obrázek \* ARABIC ">
+        <w:r>
+          <w:rPr>
+            <w:noProof/>
+          </w:rPr>
+          <w:t>17</w:t>
+        </w:r>
+      </w:fldSimple>
       <w:r>
         <w:t xml:space="preserve"> - </w:t>
       </w:r>
@@ -8292,28 +8122,18 @@
       <w:pPr>
         <w:pStyle w:val="Titulek"/>
       </w:pPr>
-      <w:bookmarkStart w:id="71" w:name="_Toc190717320"/>
+      <w:bookmarkStart w:id="71" w:name="_Toc190768885"/>
       <w:r>
         <w:t xml:space="preserve">Obrázek </w:t>
       </w:r>
-      <w:r>
-        <w:fldChar w:fldCharType="begin"/>
-      </w:r>
-      <w:r>
-        <w:instrText xml:space="preserve"> SEQ Obrázek \* ARABIC </w:instrText>
-      </w:r>
-      <w:r>
-        <w:fldChar w:fldCharType="separate"/>
-      </w:r>
-      <w:r>
-        <w:rPr>
-          <w:noProof/>
-        </w:rPr>
-        <w:t>18</w:t>
-      </w:r>
-      <w:r>
-        <w:fldChar w:fldCharType="end"/>
-      </w:r>
+      <w:fldSimple w:instr=" SEQ Obrázek \* ARABIC ">
+        <w:r>
+          <w:rPr>
+            <w:noProof/>
+          </w:rPr>
+          <w:t>18</w:t>
+        </w:r>
+      </w:fldSimple>
       <w:r>
         <w:t xml:space="preserve"> - Verze firmware TP-Link AX23</w:t>
       </w:r>
@@ -8403,13 +8223,10 @@
         <w:t>.</w:t>
       </w:r>
     </w:p>
+    <w:p/>
     <w:p>
       <w:pPr>
         <w:ind w:firstLine="0"/>
-      </w:pPr>
-    </w:p>
-    <w:p>
-      <w:pPr>
         <w:jc w:val="center"/>
       </w:pPr>
       <w:r>
@@ -8417,7 +8234,7 @@
           <w:noProof/>
         </w:rPr>
         <w:drawing>
-          <wp:inline distT="0" distB="0" distL="0" distR="0" wp14:anchorId="20193564" wp14:editId="4E5F1540">
+          <wp:inline distT="0" distB="0" distL="0" distR="0" wp14:anchorId="20193564" wp14:editId="67CF2B7C">
             <wp:extent cx="1901840" cy="2472538"/>
             <wp:effectExtent l="0" t="0" r="3175" b="4445"/>
             <wp:docPr id="588923649" name="Obrázek 3" descr="Obsah obrázku router, interiér&#10;&#10;Obsah vygenerovaný umělou inteligencí může být nesprávný."/>
@@ -8463,28 +8280,18 @@
       <w:pPr>
         <w:pStyle w:val="Titulek"/>
       </w:pPr>
-      <w:bookmarkStart w:id="72" w:name="_Toc190717321"/>
+      <w:bookmarkStart w:id="72" w:name="_Toc190768886"/>
       <w:r>
         <w:t xml:space="preserve">Obrázek </w:t>
       </w:r>
-      <w:r>
-        <w:fldChar w:fldCharType="begin"/>
-      </w:r>
-      <w:r>
-        <w:instrText xml:space="preserve"> SEQ Obrázek \* ARABIC </w:instrText>
-      </w:r>
-      <w:r>
-        <w:fldChar w:fldCharType="separate"/>
-      </w:r>
-      <w:r>
-        <w:rPr>
-          <w:noProof/>
-        </w:rPr>
-        <w:t>19</w:t>
-      </w:r>
-      <w:r>
-        <w:fldChar w:fldCharType="end"/>
-      </w:r>
+      <w:fldSimple w:instr=" SEQ Obrázek \* ARABIC ">
+        <w:r>
+          <w:rPr>
+            <w:noProof/>
+          </w:rPr>
+          <w:t>19</w:t>
+        </w:r>
+      </w:fldSimple>
       <w:r>
         <w:t xml:space="preserve"> - Snímek TP-Link WR740N</w:t>
       </w:r>
@@ -8496,8 +8303,11 @@
         <w:jc w:val="center"/>
       </w:pPr>
       <w:r>
+        <w:rPr>
+          <w:noProof/>
+        </w:rPr>
         <w:drawing>
-          <wp:inline distT="0" distB="0" distL="0" distR="0" wp14:anchorId="2F4B34A8" wp14:editId="3EEFC692">
+          <wp:inline distT="0" distB="0" distL="0" distR="0" wp14:anchorId="2F4B34A8" wp14:editId="149559E1">
             <wp:extent cx="3989625" cy="1565453"/>
             <wp:effectExtent l="0" t="0" r="0" b="0"/>
             <wp:docPr id="914495651" name="Obrázek 1"/>
@@ -8512,7 +8322,13 @@
                     <pic:cNvPicPr/>
                   </pic:nvPicPr>
                   <pic:blipFill>
-                    <a:blip r:embed="rId30"/>
+                    <a:blip r:embed="rId30">
+                      <a:extLst>
+                        <a:ext uri="{28A0092B-C50C-407E-A947-70E740481C1C}">
+                          <a14:useLocalDpi xmlns:a14="http://schemas.microsoft.com/office/drawing/2010/main" val="0"/>
+                        </a:ext>
+                      </a:extLst>
+                    </a:blip>
                     <a:stretch>
                       <a:fillRect/>
                     </a:stretch>
@@ -8537,28 +8353,18 @@
       <w:pPr>
         <w:pStyle w:val="Titulek"/>
       </w:pPr>
-      <w:bookmarkStart w:id="73" w:name="_Toc190717322"/>
+      <w:bookmarkStart w:id="73" w:name="_Toc190768887"/>
       <w:r>
         <w:t xml:space="preserve">Obrázek </w:t>
       </w:r>
-      <w:r>
-        <w:fldChar w:fldCharType="begin"/>
-      </w:r>
-      <w:r>
-        <w:instrText xml:space="preserve"> SEQ Obrázek \* ARABIC </w:instrText>
-      </w:r>
-      <w:r>
-        <w:fldChar w:fldCharType="separate"/>
-      </w:r>
-      <w:r>
-        <w:rPr>
-          <w:noProof/>
-        </w:rPr>
-        <w:t>20</w:t>
-      </w:r>
-      <w:r>
-        <w:fldChar w:fldCharType="end"/>
-      </w:r>
+      <w:fldSimple w:instr=" SEQ Obrázek \* ARABIC ">
+        <w:r>
+          <w:rPr>
+            <w:noProof/>
+          </w:rPr>
+          <w:t>20</w:t>
+        </w:r>
+      </w:fldSimple>
       <w:r>
         <w:t xml:space="preserve"> - Verze firmware TP-L</w:t>
       </w:r>
@@ -8740,163 +8546,23 @@
       <w:r>
         <w:t>.</w:t>
       </w:r>
-      <w:r>
-        <w:rPr>
-          <w:noProof/>
-        </w:rPr>
-        <mc:AlternateContent>
-          <mc:Choice Requires="wps">
-            <w:drawing>
-              <wp:anchor distT="0" distB="0" distL="114300" distR="114300" simplePos="0" relativeHeight="251666432" behindDoc="0" locked="0" layoutInCell="1" allowOverlap="1" wp14:anchorId="4342F31F" wp14:editId="4026D2D8">
-                <wp:simplePos x="0" y="0"/>
-                <wp:positionH relativeFrom="column">
-                  <wp:posOffset>974725</wp:posOffset>
-                </wp:positionH>
-                <wp:positionV relativeFrom="paragraph">
-                  <wp:posOffset>5271770</wp:posOffset>
-                </wp:positionV>
-                <wp:extent cx="3803650" cy="635"/>
-                <wp:effectExtent l="0" t="0" r="0" b="0"/>
-                <wp:wrapTopAndBottom/>
-                <wp:docPr id="1204891649" name="Textové pole 1"/>
-                <wp:cNvGraphicFramePr/>
-                <a:graphic xmlns:a="http://schemas.openxmlformats.org/drawingml/2006/main">
-                  <a:graphicData uri="http://schemas.microsoft.com/office/word/2010/wordprocessingShape">
-                    <wps:wsp>
-                      <wps:cNvSpPr txBox="1"/>
-                      <wps:spPr>
-                        <a:xfrm>
-                          <a:off x="0" y="0"/>
-                          <a:ext cx="3803650" cy="635"/>
-                        </a:xfrm>
-                        <a:prstGeom prst="rect">
-                          <a:avLst/>
-                        </a:prstGeom>
-                        <a:solidFill>
-                          <a:prstClr val="white"/>
-                        </a:solidFill>
-                        <a:ln>
-                          <a:noFill/>
-                        </a:ln>
-                      </wps:spPr>
-                      <wps:txbx>
-                        <w:txbxContent>
-                          <w:p>
-                            <w:pPr>
-                              <w:pStyle w:val="Titulek"/>
-                            </w:pPr>
-                            <w:bookmarkStart w:id="74" w:name="_Toc190717323"/>
-                            <w:r>
-                              <w:t xml:space="preserve">Obrázek </w:t>
-                            </w:r>
-                            <w:r>
-                              <w:fldChar w:fldCharType="begin"/>
-                            </w:r>
-                            <w:r>
-                              <w:instrText xml:space="preserve"> SEQ Obrázek \* ARABIC </w:instrText>
-                            </w:r>
-                            <w:r>
-                              <w:fldChar w:fldCharType="separate"/>
-                            </w:r>
-                            <w:r>
-                              <w:rPr>
-                                <w:noProof/>
-                              </w:rPr>
-                              <w:t>21</w:t>
-                            </w:r>
-                            <w:r>
-                              <w:fldChar w:fldCharType="end"/>
-                            </w:r>
-                            <w:r>
-                              <w:t xml:space="preserve"> - </w:t>
-                            </w:r>
-                            <w:r>
-                              <w:t>Schéma vývojového prostředí</w:t>
-                            </w:r>
-                            <w:bookmarkEnd w:id="74"/>
-                          </w:p>
-                        </w:txbxContent>
-                      </wps:txbx>
-                      <wps:bodyPr rot="0" spcFirstLastPara="0" vertOverflow="overflow" horzOverflow="overflow" vert="horz" wrap="square" lIns="0" tIns="0" rIns="0" bIns="0" numCol="1" spcCol="0" rtlCol="0" fromWordArt="0" anchor="t" anchorCtr="0" forceAA="0" compatLnSpc="1">
-                        <a:prstTxWarp prst="textNoShape">
-                          <a:avLst/>
-                        </a:prstTxWarp>
-                        <a:spAutoFit/>
-                      </wps:bodyPr>
-                    </wps:wsp>
-                  </a:graphicData>
-                </a:graphic>
-              </wp:anchor>
-            </w:drawing>
-          </mc:Choice>
-          <mc:Fallback>
-            <w:pict>
-              <v:shapetype w14:anchorId="4342F31F" id="_x0000_t202" coordsize="21600,21600" o:spt="202" path="m,l,21600r21600,l21600,xe">
-                <v:stroke joinstyle="miter"/>
-                <v:path gradientshapeok="t" o:connecttype="rect"/>
-              </v:shapetype>
-              <v:shape id="Textové pole 1" o:spid="_x0000_s1026" type="#_x0000_t202" style="position:absolute;left:0;text-align:left;margin-left:76.75pt;margin-top:415.1pt;width:299.5pt;height:.05pt;z-index:251666432;visibility:visible;mso-wrap-style:square;mso-wrap-distance-left:9pt;mso-wrap-distance-top:0;mso-wrap-distance-right:9pt;mso-wrap-distance-bottom:0;mso-position-horizontal:absolute;mso-position-horizontal-relative:text;mso-position-vertical:absolute;mso-position-vertical-relative:text;v-text-anchor:top" o:gfxdata="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" stroked="f">
-                <v:textbox style="mso-fit-shape-to-text:t" inset="0,0,0,0">
-                  <w:txbxContent>
-                    <w:p>
-                      <w:pPr>
-                        <w:pStyle w:val="Titulek"/>
-                      </w:pPr>
-                      <w:bookmarkStart w:id="75" w:name="_Toc190717323"/>
-                      <w:r>
-                        <w:t xml:space="preserve">Obrázek </w:t>
-                      </w:r>
-                      <w:r>
-                        <w:fldChar w:fldCharType="begin"/>
-                      </w:r>
-                      <w:r>
-                        <w:instrText xml:space="preserve"> SEQ Obrázek \* ARABIC </w:instrText>
-                      </w:r>
-                      <w:r>
-                        <w:fldChar w:fldCharType="separate"/>
-                      </w:r>
-                      <w:r>
-                        <w:rPr>
-                          <w:noProof/>
-                        </w:rPr>
-                        <w:t>21</w:t>
-                      </w:r>
-                      <w:r>
-                        <w:fldChar w:fldCharType="end"/>
-                      </w:r>
-                      <w:r>
-                        <w:t xml:space="preserve"> - </w:t>
-                      </w:r>
-                      <w:r>
-                        <w:t>Schéma vývojového prostředí</w:t>
-                      </w:r>
-                      <w:bookmarkEnd w:id="75"/>
-                    </w:p>
-                  </w:txbxContent>
-                </v:textbox>
-                <w10:wrap type="topAndBottom"/>
-              </v:shape>
-            </w:pict>
-          </mc:Fallback>
-        </mc:AlternateContent>
-      </w:r>
+    </w:p>
+    <w:p/>
+    <w:p>
+      <w:pPr>
+        <w:spacing w:line="240" w:lineRule="auto"/>
+        <w:ind w:firstLine="0"/>
+        <w:jc w:val="center"/>
+      </w:pPr>
       <w:r>
         <w:rPr>
           <w:noProof/>
         </w:rPr>
         <w:drawing>
-          <wp:anchor distT="0" distB="0" distL="114300" distR="114300" simplePos="0" relativeHeight="251658240" behindDoc="0" locked="0" layoutInCell="1" allowOverlap="1" wp14:anchorId="4FBF58B3" wp14:editId="2B717ACF">
-            <wp:simplePos x="0" y="0"/>
-            <wp:positionH relativeFrom="margin">
-              <wp:align>center</wp:align>
-            </wp:positionH>
-            <wp:positionV relativeFrom="margin">
-              <wp:posOffset>2183130</wp:posOffset>
-            </wp:positionV>
+          <wp:inline distT="0" distB="0" distL="0" distR="0" wp14:anchorId="77DA72CE" wp14:editId="1273485E">
             <wp:extent cx="3803650" cy="3420110"/>
             <wp:effectExtent l="0" t="0" r="6350" b="8890"/>
-            <wp:wrapTopAndBottom/>
-            <wp:docPr id="1090235277" name="Obrázek 4"/>
+            <wp:docPr id="1090235277" name="Obrázek 4" descr="Obsah obrázku text, snímek obrazovky, diagram, Písmo&#10;&#10;Obsah vygenerovaný umělou inteligencí může být nesprávný."/>
             <wp:cNvGraphicFramePr>
               <a:graphicFrameLocks xmlns:a="http://schemas.openxmlformats.org/drawingml/2006/main" noChangeAspect="1"/>
             </wp:cNvGraphicFramePr>
@@ -8904,7 +8570,7 @@
               <a:graphicData uri="http://schemas.openxmlformats.org/drawingml/2006/picture">
                 <pic:pic xmlns:pic="http://schemas.openxmlformats.org/drawingml/2006/picture">
                   <pic:nvPicPr>
-                    <pic:cNvPr id="1090235277" name="Obrázek 1090235277"/>
+                    <pic:cNvPr id="1090235277" name="Obrázek 4" descr="Obsah obrázku text, snímek obrazovky, diagram, Písmo&#10;&#10;Obsah vygenerovaný umělou inteligencí může být nesprávný."/>
                     <pic:cNvPicPr/>
                   </pic:nvPicPr>
                   <pic:blipFill>
@@ -8931,22 +8597,34 @@
                 </pic:pic>
               </a:graphicData>
             </a:graphic>
-          </wp:anchor>
+          </wp:inline>
         </w:drawing>
       </w:r>
     </w:p>
     <w:p>
       <w:pPr>
-        <w:spacing w:line="240" w:lineRule="auto"/>
-        <w:ind w:firstLine="0"/>
-        <w:jc w:val="left"/>
-        <w:rPr>
-          <w:b/>
-          <w:bCs/>
-          <w:sz w:val="20"/>
-          <w:szCs w:val="20"/>
-        </w:rPr>
-      </w:pPr>
+        <w:pStyle w:val="Titulek"/>
+        <w:rPr>
+          <w:b w:val="0"/>
+          <w:bCs w:val="0"/>
+        </w:rPr>
+      </w:pPr>
+      <w:bookmarkStart w:id="74" w:name="_Toc190768888"/>
+      <w:r>
+        <w:t xml:space="preserve">Obrázek </w:t>
+      </w:r>
+      <w:fldSimple w:instr=" SEQ Obrázek \* ARABIC ">
+        <w:r>
+          <w:rPr>
+            <w:noProof/>
+          </w:rPr>
+          <w:t>21</w:t>
+        </w:r>
+      </w:fldSimple>
+      <w:r>
+        <w:t xml:space="preserve"> - Schéma vývojového prostředí</w:t>
+      </w:r>
+      <w:bookmarkEnd w:id="74"/>
       <w:r>
         <w:br w:type="page"/>
       </w:r>
@@ -8998,96 +8676,117 @@
         <w:t>balíčků.</w:t>
       </w:r>
       <w:r>
+        <w:t xml:space="preserve"> Tyto balíčky jsou dostupné pouze pro </w:t>
+      </w:r>
+      <w:r>
+        <w:t xml:space="preserve">distribuce </w:t>
+      </w:r>
+      <w:r>
+        <w:t>openSUSE</w:t>
+      </w:r>
+      <w:r>
+        <w:t xml:space="preserve"> a jsou instalovány pomocí správce balíčků</w:t>
+      </w:r>
+      <w:r>
+        <w:t xml:space="preserve"> „zypper“</w:t>
+      </w:r>
+      <w:r>
+        <w:t xml:space="preserve">, který je součástí </w:t>
+      </w:r>
+      <w:r>
+        <w:t>openSUSE</w:t>
+      </w:r>
+      <w:r>
+        <w:t xml:space="preserve"> distribucí</w:t>
+      </w:r>
+      <w:r>
+        <w:t xml:space="preserve">. </w:t>
+      </w:r>
+      <w:r>
+        <w:t>N</w:t>
+      </w:r>
+      <w:r>
+        <w:t xml:space="preserve">a </w:t>
+      </w:r>
+      <w:r>
+        <w:t>jiných linuxových</w:t>
+      </w:r>
+      <w:r>
         <w:t xml:space="preserve"> </w:t>
       </w:r>
       <w:r>
-        <w:t xml:space="preserve">Tyto balíčky jsou dostupné pouze pro </w:t>
-      </w:r>
-      <w:r>
-        <w:t xml:space="preserve">distribuce </w:t>
-      </w:r>
-      <w:r>
-        <w:t>openSUSE</w:t>
-      </w:r>
-      <w:r>
-        <w:t xml:space="preserve"> a jsou instalovány pomocí správce balíčků</w:t>
+        <w:t>distribu</w:t>
+      </w:r>
+      <w:r>
+        <w:t>cí</w:t>
+      </w:r>
+      <w:r>
+        <w:t>ch</w:t>
       </w:r>
       <w:r>
         <w:t xml:space="preserve"> </w:t>
       </w:r>
       <w:r>
-        <w:t>„zypper“</w:t>
-      </w:r>
-      <w:r>
-        <w:t xml:space="preserve">, který je součástí </w:t>
-      </w:r>
-      <w:r>
-        <w:t>openSUSE</w:t>
-      </w:r>
-      <w:r>
-        <w:t xml:space="preserve"> distribucí</w:t>
-      </w:r>
-      <w:r>
-        <w:t xml:space="preserve">. </w:t>
-      </w:r>
-      <w:r>
-        <w:t>N</w:t>
-      </w:r>
-      <w:r>
-        <w:t xml:space="preserve">a </w:t>
-      </w:r>
-      <w:r>
-        <w:t>jiných linuxových</w:t>
+        <w:t>se mohou</w:t>
       </w:r>
       <w:r>
         <w:t xml:space="preserve"> </w:t>
       </w:r>
       <w:r>
-        <w:t>distribu</w:t>
-      </w:r>
-      <w:r>
-        <w:t>cí</w:t>
-      </w:r>
-      <w:r>
-        <w:t>ch</w:t>
-      </w:r>
+        <w:t xml:space="preserve">nástroje nacházet v jiných balíčcích </w:t>
+      </w:r>
+      <w:r>
+        <w:t>nebo</w:t>
+      </w:r>
+      <w:r>
+        <w:t xml:space="preserve"> se jmenovat jinak</w:t>
+      </w:r>
+      <w:r>
+        <w:t>.</w:t>
+      </w:r>
+    </w:p>
+    <w:p/>
+    <w:p>
       <w:r>
         <w:t xml:space="preserve"> </w:t>
       </w:r>
       <w:r>
-        <w:t>se mohou</w:t>
-      </w:r>
-      <w:r>
-        <w:t xml:space="preserve"> </w:t>
-      </w:r>
-      <w:r>
-        <w:t xml:space="preserve">nástroje nacházet v jiných balíčcích </w:t>
-      </w:r>
-      <w:r>
-        <w:t>nebo</w:t>
-      </w:r>
-      <w:r>
-        <w:t xml:space="preserve"> se jmenovat jinak</w:t>
-      </w:r>
-      <w:r>
-        <w:t>.</w:t>
-      </w:r>
-    </w:p>
-    <w:p/>
-    <w:p>
-      <w:r>
+        <w:t>P</w:t>
+      </w:r>
+      <w:r>
+        <w:t xml:space="preserve">otřebné </w:t>
+      </w:r>
+      <w:r>
+        <w:t xml:space="preserve">balíčky </w:t>
+      </w:r>
+      <w:r>
+        <w:t>se instalují</w:t>
+      </w:r>
+      <w:r>
+        <w:t xml:space="preserve"> následujícím příkazem v</w:t>
+      </w:r>
+      <w:r>
+        <w:t> </w:t>
+      </w:r>
+      <w:r>
+        <w:t>terminálu</w:t>
+      </w:r>
+      <w:r>
+        <w:t>:</w:t>
+      </w:r>
+    </w:p>
+    <w:p>
+      <w:pPr>
+        <w:jc w:val="center"/>
+      </w:pPr>
+      <w:r>
+        <w:rPr>
+          <w:noProof/>
+        </w:rPr>
         <w:drawing>
-          <wp:anchor distT="0" distB="0" distL="114300" distR="114300" simplePos="0" relativeHeight="251670528" behindDoc="0" locked="0" layoutInCell="1" allowOverlap="1" wp14:anchorId="0848886A" wp14:editId="141B3F77">
-            <wp:simplePos x="0" y="0"/>
-            <wp:positionH relativeFrom="margin">
-              <wp:align>right</wp:align>
-            </wp:positionH>
-            <wp:positionV relativeFrom="paragraph">
-              <wp:posOffset>275618</wp:posOffset>
-            </wp:positionV>
+          <wp:inline distT="0" distB="0" distL="0" distR="0" wp14:anchorId="7DC7A3FD" wp14:editId="7636AF43">
             <wp:extent cx="5760085" cy="1044575"/>
             <wp:effectExtent l="0" t="0" r="0" b="3175"/>
-            <wp:wrapTopAndBottom/>
             <wp:docPr id="441691972" name="Obrázek 1" descr="Obsah obrázku text, Písmo, snímek obrazovky&#10;&#10;Obsah vygenerovaný umělou inteligencí může být nesprávný."/>
             <wp:cNvGraphicFramePr>
               <a:graphicFrameLocks xmlns:a="http://schemas.openxmlformats.org/drawingml/2006/main" noChangeAspect="1"/>
@@ -9123,172 +8822,32 @@
                 </pic:pic>
               </a:graphicData>
             </a:graphic>
-          </wp:anchor>
+          </wp:inline>
         </w:drawing>
       </w:r>
-      <w:r>
-        <w:rPr>
-          <w:noProof/>
-        </w:rPr>
-        <mc:AlternateContent>
-          <mc:Choice Requires="wps">
-            <w:drawing>
-              <wp:anchor distT="0" distB="0" distL="114300" distR="114300" simplePos="0" relativeHeight="251669504" behindDoc="0" locked="0" layoutInCell="1" allowOverlap="1" wp14:anchorId="417207E0" wp14:editId="4E2D5194">
-                <wp:simplePos x="0" y="0"/>
-                <wp:positionH relativeFrom="column">
-                  <wp:posOffset>0</wp:posOffset>
-                </wp:positionH>
-                <wp:positionV relativeFrom="paragraph">
-                  <wp:posOffset>1388110</wp:posOffset>
-                </wp:positionV>
-                <wp:extent cx="5760085" cy="635"/>
-                <wp:effectExtent l="0" t="0" r="0" b="0"/>
-                <wp:wrapTopAndBottom/>
-                <wp:docPr id="1445475110" name="Textové pole 1"/>
-                <wp:cNvGraphicFramePr/>
-                <a:graphic xmlns:a="http://schemas.openxmlformats.org/drawingml/2006/main">
-                  <a:graphicData uri="http://schemas.microsoft.com/office/word/2010/wordprocessingShape">
-                    <wps:wsp>
-                      <wps:cNvSpPr txBox="1"/>
-                      <wps:spPr>
-                        <a:xfrm>
-                          <a:off x="0" y="0"/>
-                          <a:ext cx="5760085" cy="635"/>
-                        </a:xfrm>
-                        <a:prstGeom prst="rect">
-                          <a:avLst/>
-                        </a:prstGeom>
-                        <a:solidFill>
-                          <a:prstClr val="white"/>
-                        </a:solidFill>
-                        <a:ln>
-                          <a:noFill/>
-                        </a:ln>
-                      </wps:spPr>
-                      <wps:txbx>
-                        <w:txbxContent>
-                          <w:p>
-                            <w:pPr>
-                              <w:pStyle w:val="Titulek"/>
-                            </w:pPr>
-                            <w:bookmarkStart w:id="76" w:name="_Toc190717324"/>
-                            <w:r>
-                              <w:t xml:space="preserve">Obrázek </w:t>
-                            </w:r>
-                            <w:r>
-                              <w:fldChar w:fldCharType="begin"/>
-                            </w:r>
-                            <w:r>
-                              <w:instrText xml:space="preserve"> SEQ Obrázek \* ARABIC </w:instrText>
-                            </w:r>
-                            <w:r>
-                              <w:fldChar w:fldCharType="separate"/>
-                            </w:r>
-                            <w:r>
-                              <w:rPr>
-                                <w:noProof/>
-                              </w:rPr>
-                              <w:t>22</w:t>
-                            </w:r>
-                            <w:r>
-                              <w:fldChar w:fldCharType="end"/>
-                            </w:r>
-                            <w:r>
-                              <w:t xml:space="preserve"> - Instalace potřebných systémových balíčků</w:t>
-                            </w:r>
-                            <w:bookmarkEnd w:id="76"/>
-                          </w:p>
-                        </w:txbxContent>
-                      </wps:txbx>
-                      <wps:bodyPr rot="0" spcFirstLastPara="0" vertOverflow="overflow" horzOverflow="overflow" vert="horz" wrap="square" lIns="0" tIns="0" rIns="0" bIns="0" numCol="1" spcCol="0" rtlCol="0" fromWordArt="0" anchor="t" anchorCtr="0" forceAA="0" compatLnSpc="1">
-                        <a:prstTxWarp prst="textNoShape">
-                          <a:avLst/>
-                        </a:prstTxWarp>
-                        <a:spAutoFit/>
-                      </wps:bodyPr>
-                    </wps:wsp>
-                  </a:graphicData>
-                </a:graphic>
-              </wp:anchor>
-            </w:drawing>
-          </mc:Choice>
-          <mc:Fallback>
-            <w:pict>
-              <v:shape w14:anchorId="417207E0" id="_x0000_s1027" type="#_x0000_t202" style="position:absolute;left:0;text-align:left;margin-left:0;margin-top:109.3pt;width:453.55pt;height:.05pt;z-index:251669504;visibility:visible;mso-wrap-style:square;mso-wrap-distance-left:9pt;mso-wrap-distance-top:0;mso-wrap-distance-right:9pt;mso-wrap-distance-bottom:0;mso-position-horizontal:absolute;mso-position-horizontal-relative:text;mso-position-vertical:absolute;mso-position-vertical-relative:text;v-text-anchor:top" o:gfxdata="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" stroked="f">
-                <v:textbox style="mso-fit-shape-to-text:t" inset="0,0,0,0">
-                  <w:txbxContent>
-                    <w:p>
-                      <w:pPr>
-                        <w:pStyle w:val="Titulek"/>
-                      </w:pPr>
-                      <w:bookmarkStart w:id="77" w:name="_Toc190717324"/>
-                      <w:r>
-                        <w:t xml:space="preserve">Obrázek </w:t>
-                      </w:r>
-                      <w:r>
-                        <w:fldChar w:fldCharType="begin"/>
-                      </w:r>
-                      <w:r>
-                        <w:instrText xml:space="preserve"> SEQ Obrázek \* ARABIC </w:instrText>
-                      </w:r>
-                      <w:r>
-                        <w:fldChar w:fldCharType="separate"/>
-                      </w:r>
-                      <w:r>
-                        <w:rPr>
-                          <w:noProof/>
-                        </w:rPr>
-                        <w:t>22</w:t>
-                      </w:r>
-                      <w:r>
-                        <w:fldChar w:fldCharType="end"/>
-                      </w:r>
-                      <w:r>
-                        <w:t xml:space="preserve"> - Instalace potřebných systémových balíčků</w:t>
-                      </w:r>
-                      <w:bookmarkEnd w:id="77"/>
-                    </w:p>
-                  </w:txbxContent>
-                </v:textbox>
-                <w10:wrap type="topAndBottom"/>
-              </v:shape>
-            </w:pict>
-          </mc:Fallback>
-        </mc:AlternateContent>
-      </w:r>
-      <w:r>
-        <w:t xml:space="preserve"> </w:t>
-      </w:r>
-      <w:r>
-        <w:t>P</w:t>
-      </w:r>
-      <w:r>
-        <w:t xml:space="preserve">otřebné </w:t>
-      </w:r>
-      <w:r>
-        <w:t xml:space="preserve">balíčky </w:t>
-      </w:r>
-      <w:r>
-        <w:t>se instalují</w:t>
-      </w:r>
-      <w:r>
-        <w:t xml:space="preserve"> následujícím příkazem v</w:t>
-      </w:r>
-      <w:r>
-        <w:t> </w:t>
-      </w:r>
-      <w:r>
-        <w:t>terminálu</w:t>
-      </w:r>
-      <w:r>
-        <w:t>:</w:t>
-      </w:r>
-    </w:p>
-    <w:p>
-      <w:pPr>
-        <w:jc w:val="center"/>
-      </w:pPr>
-    </w:p>
+    </w:p>
+    <w:p>
+      <w:pPr>
+        <w:pStyle w:val="Titulek"/>
+      </w:pPr>
+      <w:bookmarkStart w:id="75" w:name="_Toc190768889"/>
+      <w:r>
+        <w:t xml:space="preserve">Obrázek </w:t>
+      </w:r>
+      <w:fldSimple w:instr=" SEQ Obrázek \* ARABIC ">
+        <w:r>
+          <w:rPr>
+            <w:noProof/>
+          </w:rPr>
+          <w:t>22</w:t>
+        </w:r>
+      </w:fldSimple>
+      <w:r>
+        <w:t xml:space="preserve"> - Instalace potřebných systémových balíčků</w:t>
+      </w:r>
+      <w:bookmarkEnd w:id="75"/>
+    </w:p>
+    <w:p/>
     <w:p>
       <w:r>
         <w:t>Jednotlivé balíčky si nyní představíme a popíšeme</w:t>
@@ -9999,153 +9558,10 @@
         <w:rPr>
           <w:noProof/>
         </w:rPr>
-        <mc:AlternateContent>
-          <mc:Choice Requires="wps">
-            <w:drawing>
-              <wp:anchor distT="0" distB="0" distL="114300" distR="114300" simplePos="0" relativeHeight="251673600" behindDoc="0" locked="0" layoutInCell="1" allowOverlap="1" wp14:anchorId="366F5C76" wp14:editId="046D41CB">
-                <wp:simplePos x="0" y="0"/>
-                <wp:positionH relativeFrom="column">
-                  <wp:posOffset>323850</wp:posOffset>
-                </wp:positionH>
-                <wp:positionV relativeFrom="paragraph">
-                  <wp:posOffset>2644140</wp:posOffset>
-                </wp:positionV>
-                <wp:extent cx="5112385" cy="635"/>
-                <wp:effectExtent l="0" t="0" r="0" b="0"/>
-                <wp:wrapTopAndBottom/>
-                <wp:docPr id="1187815170" name="Textové pole 1"/>
-                <wp:cNvGraphicFramePr/>
-                <a:graphic xmlns:a="http://schemas.openxmlformats.org/drawingml/2006/main">
-                  <a:graphicData uri="http://schemas.microsoft.com/office/word/2010/wordprocessingShape">
-                    <wps:wsp>
-                      <wps:cNvSpPr txBox="1"/>
-                      <wps:spPr>
-                        <a:xfrm>
-                          <a:off x="0" y="0"/>
-                          <a:ext cx="5112385" cy="635"/>
-                        </a:xfrm>
-                        <a:prstGeom prst="rect">
-                          <a:avLst/>
-                        </a:prstGeom>
-                        <a:solidFill>
-                          <a:prstClr val="white"/>
-                        </a:solidFill>
-                        <a:ln>
-                          <a:noFill/>
-                        </a:ln>
-                      </wps:spPr>
-                      <wps:txbx>
-                        <w:txbxContent>
-                          <w:p>
-                            <w:pPr>
-                              <w:pStyle w:val="Titulek"/>
-                            </w:pPr>
-                            <w:r>
-                              <w:t xml:space="preserve">Obrázek </w:t>
-                            </w:r>
-                            <w:r>
-                              <w:fldChar w:fldCharType="begin"/>
-                            </w:r>
-                            <w:r>
-                              <w:instrText xml:space="preserve"> SEQ Obrázek \* ARABIC </w:instrText>
-                            </w:r>
-                            <w:r>
-                              <w:fldChar w:fldCharType="separate"/>
-                            </w:r>
-                            <w:r>
-                              <w:rPr>
-                                <w:noProof/>
-                              </w:rPr>
-                              <w:t>23</w:t>
-                            </w:r>
-                            <w:r>
-                              <w:fldChar w:fldCharType="end"/>
-                            </w:r>
-                            <w:r>
-                              <w:t xml:space="preserve"> - Instalace </w:t>
-                            </w:r>
-                            <w:r>
-                              <w:t>H</w:t>
-                            </w:r>
-                            <w:r>
-                              <w:t>cxtools</w:t>
-                            </w:r>
-                          </w:p>
-                        </w:txbxContent>
-                      </wps:txbx>
-                      <wps:bodyPr rot="0" spcFirstLastPara="0" vertOverflow="overflow" horzOverflow="overflow" vert="horz" wrap="square" lIns="0" tIns="0" rIns="0" bIns="0" numCol="1" spcCol="0" rtlCol="0" fromWordArt="0" anchor="t" anchorCtr="0" forceAA="0" compatLnSpc="1">
-                        <a:prstTxWarp prst="textNoShape">
-                          <a:avLst/>
-                        </a:prstTxWarp>
-                        <a:spAutoFit/>
-                      </wps:bodyPr>
-                    </wps:wsp>
-                  </a:graphicData>
-                </a:graphic>
-              </wp:anchor>
-            </w:drawing>
-          </mc:Choice>
-          <mc:Fallback>
-            <w:pict>
-              <v:shape w14:anchorId="366F5C76" id="_x0000_s1028" type="#_x0000_t202" style="position:absolute;left:0;text-align:left;margin-left:25.5pt;margin-top:208.2pt;width:402.55pt;height:.05pt;z-index:251673600;visibility:visible;mso-wrap-style:square;mso-wrap-distance-left:9pt;mso-wrap-distance-top:0;mso-wrap-distance-right:9pt;mso-wrap-distance-bottom:0;mso-position-horizontal:absolute;mso-position-horizontal-relative:text;mso-position-vertical:absolute;mso-position-vertical-relative:text;v-text-anchor:top" o:gfxdata="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" stroked="f">
-                <v:textbox style="mso-fit-shape-to-text:t" inset="0,0,0,0">
-                  <w:txbxContent>
-                    <w:p>
-                      <w:pPr>
-                        <w:pStyle w:val="Titulek"/>
-                      </w:pPr>
-                      <w:r>
-                        <w:t xml:space="preserve">Obrázek </w:t>
-                      </w:r>
-                      <w:r>
-                        <w:fldChar w:fldCharType="begin"/>
-                      </w:r>
-                      <w:r>
-                        <w:instrText xml:space="preserve"> SEQ Obrázek \* ARABIC </w:instrText>
-                      </w:r>
-                      <w:r>
-                        <w:fldChar w:fldCharType="separate"/>
-                      </w:r>
-                      <w:r>
-                        <w:rPr>
-                          <w:noProof/>
-                        </w:rPr>
-                        <w:t>23</w:t>
-                      </w:r>
-                      <w:r>
-                        <w:fldChar w:fldCharType="end"/>
-                      </w:r>
-                      <w:r>
-                        <w:t xml:space="preserve"> - Instalace </w:t>
-                      </w:r>
-                      <w:r>
-                        <w:t>H</w:t>
-                      </w:r>
-                      <w:r>
-                        <w:t>cxtools</w:t>
-                      </w:r>
-                    </w:p>
-                  </w:txbxContent>
-                </v:textbox>
-                <w10:wrap type="topAndBottom"/>
-              </v:shape>
-            </w:pict>
-          </mc:Fallback>
-        </mc:AlternateContent>
-      </w:r>
-      <w:r>
         <w:drawing>
-          <wp:anchor distT="0" distB="0" distL="114300" distR="114300" simplePos="0" relativeHeight="251671552" behindDoc="0" locked="0" layoutInCell="1" allowOverlap="1" wp14:anchorId="692DEE24" wp14:editId="3E3684F8">
-            <wp:simplePos x="0" y="0"/>
-            <wp:positionH relativeFrom="margin">
-              <wp:align>center</wp:align>
-            </wp:positionH>
-            <wp:positionV relativeFrom="paragraph">
-              <wp:posOffset>76338</wp:posOffset>
-            </wp:positionV>
+          <wp:inline distT="0" distB="0" distL="0" distR="0" wp14:anchorId="583D3379" wp14:editId="3EEC9BF9">
             <wp:extent cx="5112385" cy="2510790"/>
             <wp:effectExtent l="0" t="0" r="0" b="3810"/>
-            <wp:wrapTopAndBottom/>
             <wp:docPr id="1475327132" name="Obrázek 1" descr="Obsah obrázku text, snímek obrazovky, Písmo&#10;&#10;Obsah vygenerovaný umělou inteligencí může být nesprávný."/>
             <wp:cNvGraphicFramePr>
               <a:graphicFrameLocks xmlns:a="http://schemas.openxmlformats.org/drawingml/2006/main" noChangeAspect="1"/>
@@ -10181,172 +9597,53 @@
                 </pic:pic>
               </a:graphicData>
             </a:graphic>
-          </wp:anchor>
+          </wp:inline>
         </w:drawing>
       </w:r>
+    </w:p>
+    <w:p>
+      <w:pPr>
+        <w:pStyle w:val="Titulek"/>
+      </w:pPr>
+      <w:bookmarkStart w:id="76" w:name="_Toc190768890"/>
+      <w:r>
+        <w:t xml:space="preserve">Obrázek </w:t>
+      </w:r>
+      <w:fldSimple w:instr=" SEQ Obrázek \* ARABIC ">
+        <w:r>
+          <w:rPr>
+            <w:noProof/>
+          </w:rPr>
+          <w:t>23</w:t>
+        </w:r>
+      </w:fldSimple>
+      <w:r>
+        <w:t xml:space="preserve"> - Instalace Hcxtools</w:t>
+      </w:r>
+      <w:bookmarkEnd w:id="76"/>
       <w:r>
         <w:br w:type="page"/>
       </w:r>
-      <w:bookmarkStart w:id="78" w:name="_Toc148890139"/>
-    </w:p>
-    <w:p>
-      <w:pPr>
-        <w:spacing w:line="240" w:lineRule="auto"/>
-        <w:ind w:firstLine="0"/>
-        <w:jc w:val="left"/>
-      </w:pPr>
-      <w:r>
-        <w:rPr>
-          <w:noProof/>
-        </w:rPr>
+      <w:bookmarkStart w:id="77" w:name="_Toc148890139"/>
+    </w:p>
+    <w:p>
+      <w:r>
         <w:lastRenderedPageBreak/>
-        <mc:AlternateContent>
-          <mc:Choice Requires="wps">
-            <w:drawing>
-              <wp:anchor distT="0" distB="0" distL="114300" distR="114300" simplePos="0" relativeHeight="251676672" behindDoc="0" locked="0" layoutInCell="1" allowOverlap="1" wp14:anchorId="26C3DCFD" wp14:editId="7EDAD608">
-                <wp:simplePos x="0" y="0"/>
-                <wp:positionH relativeFrom="column">
-                  <wp:posOffset>1584325</wp:posOffset>
-                </wp:positionH>
-                <wp:positionV relativeFrom="paragraph">
-                  <wp:posOffset>1571625</wp:posOffset>
-                </wp:positionV>
-                <wp:extent cx="2583815" cy="635"/>
-                <wp:effectExtent l="0" t="0" r="0" b="0"/>
-                <wp:wrapTopAndBottom/>
-                <wp:docPr id="153501001" name="Textové pole 1"/>
-                <wp:cNvGraphicFramePr/>
-                <a:graphic xmlns:a="http://schemas.openxmlformats.org/drawingml/2006/main">
-                  <a:graphicData uri="http://schemas.microsoft.com/office/word/2010/wordprocessingShape">
-                    <wps:wsp>
-                      <wps:cNvSpPr txBox="1"/>
-                      <wps:spPr>
-                        <a:xfrm>
-                          <a:off x="0" y="0"/>
-                          <a:ext cx="2583815" cy="635"/>
-                        </a:xfrm>
-                        <a:prstGeom prst="rect">
-                          <a:avLst/>
-                        </a:prstGeom>
-                        <a:solidFill>
-                          <a:prstClr val="white"/>
-                        </a:solidFill>
-                        <a:ln>
-                          <a:noFill/>
-                        </a:ln>
-                      </wps:spPr>
-                      <wps:txbx>
-                        <w:txbxContent>
-                          <w:p>
-                            <w:pPr>
-                              <w:pStyle w:val="Titulek"/>
-                            </w:pPr>
-                            <w:r>
-                              <w:t xml:space="preserve">Obrázek </w:t>
-                            </w:r>
-                            <w:r>
-                              <w:fldChar w:fldCharType="begin"/>
-                            </w:r>
-                            <w:r>
-                              <w:instrText xml:space="preserve"> SEQ Obrázek \* ARABIC </w:instrText>
-                            </w:r>
-                            <w:r>
-                              <w:fldChar w:fldCharType="separate"/>
-                            </w:r>
-                            <w:r>
-                              <w:rPr>
-                                <w:noProof/>
-                              </w:rPr>
-                              <w:t>24</w:t>
-                            </w:r>
-                            <w:r>
-                              <w:fldChar w:fldCharType="end"/>
-                            </w:r>
-                            <w:r>
-                              <w:t xml:space="preserve"> - Test instalace </w:t>
-                            </w:r>
-                            <w:r>
-                              <w:t>H</w:t>
-                            </w:r>
-                            <w:r>
-                              <w:t>cxtools</w:t>
-                            </w:r>
-                          </w:p>
-                        </w:txbxContent>
-                      </wps:txbx>
-                      <wps:bodyPr rot="0" spcFirstLastPara="0" vertOverflow="overflow" horzOverflow="overflow" vert="horz" wrap="square" lIns="0" tIns="0" rIns="0" bIns="0" numCol="1" spcCol="0" rtlCol="0" fromWordArt="0" anchor="t" anchorCtr="0" forceAA="0" compatLnSpc="1">
-                        <a:prstTxWarp prst="textNoShape">
-                          <a:avLst/>
-                        </a:prstTxWarp>
-                        <a:spAutoFit/>
-                      </wps:bodyPr>
-                    </wps:wsp>
-                  </a:graphicData>
-                </a:graphic>
-              </wp:anchor>
-            </w:drawing>
-          </mc:Choice>
-          <mc:Fallback>
-            <w:pict>
-              <v:shape w14:anchorId="26C3DCFD" id="_x0000_s1029" type="#_x0000_t202" style="position:absolute;margin-left:124.75pt;margin-top:123.75pt;width:203.45pt;height:.05pt;z-index:251676672;visibility:visible;mso-wrap-style:square;mso-wrap-distance-left:9pt;mso-wrap-distance-top:0;mso-wrap-distance-right:9pt;mso-wrap-distance-bottom:0;mso-position-horizontal:absolute;mso-position-horizontal-relative:text;mso-position-vertical:absolute;mso-position-vertical-relative:text;v-text-anchor:top" o:gfxdata="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" stroked="f">
-                <v:textbox style="mso-fit-shape-to-text:t" inset="0,0,0,0">
-                  <w:txbxContent>
-                    <w:p>
-                      <w:pPr>
-                        <w:pStyle w:val="Titulek"/>
-                      </w:pPr>
-                      <w:r>
-                        <w:t xml:space="preserve">Obrázek </w:t>
-                      </w:r>
-                      <w:r>
-                        <w:fldChar w:fldCharType="begin"/>
-                      </w:r>
-                      <w:r>
-                        <w:instrText xml:space="preserve"> SEQ Obrázek \* ARABIC </w:instrText>
-                      </w:r>
-                      <w:r>
-                        <w:fldChar w:fldCharType="separate"/>
-                      </w:r>
-                      <w:r>
-                        <w:rPr>
-                          <w:noProof/>
-                        </w:rPr>
-                        <w:t>24</w:t>
-                      </w:r>
-                      <w:r>
-                        <w:fldChar w:fldCharType="end"/>
-                      </w:r>
-                      <w:r>
-                        <w:t xml:space="preserve"> - Test instalace </w:t>
-                      </w:r>
-                      <w:r>
-                        <w:t>H</w:t>
-                      </w:r>
-                      <w:r>
-                        <w:t>cxtools</w:t>
-                      </w:r>
-                    </w:p>
-                  </w:txbxContent>
-                </v:textbox>
-                <w10:wrap type="topAndBottom"/>
-              </v:shape>
-            </w:pict>
-          </mc:Fallback>
-        </mc:AlternateContent>
-      </w:r>
-      <w:r>
+        <w:t>Instalaci nástrojů ověříme spuštěním následujících příkazů:</w:t>
+      </w:r>
+    </w:p>
+    <w:p>
+      <w:pPr>
+        <w:jc w:val="center"/>
+      </w:pPr>
+      <w:r>
+        <w:rPr>
+          <w:noProof/>
+        </w:rPr>
         <w:drawing>
-          <wp:anchor distT="0" distB="0" distL="114300" distR="114300" simplePos="0" relativeHeight="251674624" behindDoc="0" locked="0" layoutInCell="1" allowOverlap="1" wp14:anchorId="52544A04" wp14:editId="51D5496B">
-            <wp:simplePos x="0" y="0"/>
-            <wp:positionH relativeFrom="margin">
-              <wp:align>center</wp:align>
-            </wp:positionH>
-            <wp:positionV relativeFrom="paragraph">
-              <wp:posOffset>328240</wp:posOffset>
-            </wp:positionV>
+          <wp:inline distT="0" distB="0" distL="0" distR="0" wp14:anchorId="53C42E60" wp14:editId="2833FF3B">
             <wp:extent cx="2583815" cy="1186815"/>
             <wp:effectExtent l="0" t="0" r="6985" b="0"/>
-            <wp:wrapTopAndBottom/>
             <wp:docPr id="1093916024" name="Obrázek 1" descr="Obsah obrázku text, snímek obrazovky, Písmo, Grafika&#10;&#10;Obsah vygenerovaný umělou inteligencí může být nesprávný."/>
             <wp:cNvGraphicFramePr>
               <a:graphicFrameLocks xmlns:a="http://schemas.openxmlformats.org/drawingml/2006/main" noChangeAspect="1"/>
@@ -10382,21 +9679,30 @@
                 </pic:pic>
               </a:graphicData>
             </a:graphic>
-          </wp:anchor>
+          </wp:inline>
         </w:drawing>
       </w:r>
-      <w:r>
-        <w:t>Instalaci nástrojů ověříme spuštěním následujících příkazů:</w:t>
-      </w:r>
-      <w:r>
-        <w:rPr>
-          <w:noProof/>
-        </w:rPr>
-        <w:t xml:space="preserve"> </w:t>
-      </w:r>
-      <w:r>
-        <w:t xml:space="preserve"> </w:t>
-      </w:r>
+    </w:p>
+    <w:p>
+      <w:pPr>
+        <w:pStyle w:val="Titulek"/>
+      </w:pPr>
+      <w:bookmarkStart w:id="78" w:name="_Toc190768891"/>
+      <w:r>
+        <w:t xml:space="preserve">Obrázek </w:t>
+      </w:r>
+      <w:fldSimple w:instr=" SEQ Obrázek \* ARABIC ">
+        <w:r>
+          <w:rPr>
+            <w:noProof/>
+          </w:rPr>
+          <w:t>24</w:t>
+        </w:r>
+      </w:fldSimple>
+      <w:r>
+        <w:t xml:space="preserve"> - Test instalace Hcxtools</w:t>
+      </w:r>
+      <w:bookmarkEnd w:id="78"/>
       <w:r>
         <w:br w:type="page"/>
       </w:r>
@@ -10406,7 +9712,7 @@
         <w:lastRenderedPageBreak/>
         <w:t>ZDROJ</w:t>
       </w:r>
-      <w:bookmarkEnd w:id="78"/>
+      <w:bookmarkEnd w:id="77"/>
       <w:r>
         <w:t>E</w:t>
       </w:r>
@@ -11505,7 +10811,7 @@
       <w:r>
         <w:fldChar w:fldCharType="separate"/>
       </w:r>
-      <w:hyperlink w:anchor="_Toc190717303" w:history="1">
+      <w:hyperlink w:anchor="_Toc190768868" w:history="1">
         <w:r>
           <w:rPr>
             <w:rStyle w:val="Hypertextovodkaz"/>
@@ -11532,7 +10838,7 @@
             <w:noProof/>
             <w:webHidden/>
           </w:rPr>
-          <w:instrText xml:space="preserve"> PAGEREF _Toc190717303 \h </w:instrText>
+          <w:instrText xml:space="preserve"> PAGEREF _Toc190768868 \h </w:instrText>
         </w:r>
         <w:r>
           <w:rPr>
@@ -11576,7 +10882,7 @@
           <w14:ligatures w14:val="standardContextual"/>
         </w:rPr>
       </w:pPr>
-      <w:hyperlink w:anchor="_Toc190717304" w:history="1">
+      <w:hyperlink w:anchor="_Toc190768869" w:history="1">
         <w:r>
           <w:rPr>
             <w:rStyle w:val="Hypertextovodkaz"/>
@@ -11603,7 +10909,7 @@
             <w:noProof/>
             <w:webHidden/>
           </w:rPr>
-          <w:instrText xml:space="preserve"> PAGEREF _Toc190717304 \h </w:instrText>
+          <w:instrText xml:space="preserve"> PAGEREF _Toc190768869 \h </w:instrText>
         </w:r>
         <w:r>
           <w:rPr>
@@ -11647,7 +10953,7 @@
           <w14:ligatures w14:val="standardContextual"/>
         </w:rPr>
       </w:pPr>
-      <w:hyperlink w:anchor="_Toc190717305" w:history="1">
+      <w:hyperlink w:anchor="_Toc190768870" w:history="1">
         <w:r>
           <w:rPr>
             <w:rStyle w:val="Hypertextovodkaz"/>
@@ -11674,7 +10980,7 @@
             <w:noProof/>
             <w:webHidden/>
           </w:rPr>
-          <w:instrText xml:space="preserve"> PAGEREF _Toc190717305 \h </w:instrText>
+          <w:instrText xml:space="preserve"> PAGEREF _Toc190768870 \h </w:instrText>
         </w:r>
         <w:r>
           <w:rPr>
@@ -11718,7 +11024,7 @@
           <w14:ligatures w14:val="standardContextual"/>
         </w:rPr>
       </w:pPr>
-      <w:hyperlink w:anchor="_Toc190717306" w:history="1">
+      <w:hyperlink w:anchor="_Toc190768871" w:history="1">
         <w:r>
           <w:rPr>
             <w:rStyle w:val="Hypertextovodkaz"/>
@@ -11745,7 +11051,7 @@
             <w:noProof/>
             <w:webHidden/>
           </w:rPr>
-          <w:instrText xml:space="preserve"> PAGEREF _Toc190717306 \h </w:instrText>
+          <w:instrText xml:space="preserve"> PAGEREF _Toc190768871 \h </w:instrText>
         </w:r>
         <w:r>
           <w:rPr>
@@ -11789,7 +11095,7 @@
           <w14:ligatures w14:val="standardContextual"/>
         </w:rPr>
       </w:pPr>
-      <w:hyperlink w:anchor="_Toc190717307" w:history="1">
+      <w:hyperlink w:anchor="_Toc190768872" w:history="1">
         <w:r>
           <w:rPr>
             <w:rStyle w:val="Hypertextovodkaz"/>
@@ -11816,7 +11122,7 @@
             <w:noProof/>
             <w:webHidden/>
           </w:rPr>
-          <w:instrText xml:space="preserve"> PAGEREF _Toc190717307 \h </w:instrText>
+          <w:instrText xml:space="preserve"> PAGEREF _Toc190768872 \h </w:instrText>
         </w:r>
         <w:r>
           <w:rPr>
@@ -11860,7 +11166,7 @@
           <w14:ligatures w14:val="standardContextual"/>
         </w:rPr>
       </w:pPr>
-      <w:hyperlink w:anchor="_Toc190717308" w:history="1">
+      <w:hyperlink w:anchor="_Toc190768873" w:history="1">
         <w:r>
           <w:rPr>
             <w:rStyle w:val="Hypertextovodkaz"/>
@@ -11887,7 +11193,7 @@
             <w:noProof/>
             <w:webHidden/>
           </w:rPr>
-          <w:instrText xml:space="preserve"> PAGEREF _Toc190717308 \h </w:instrText>
+          <w:instrText xml:space="preserve"> PAGEREF _Toc190768873 \h </w:instrText>
         </w:r>
         <w:r>
           <w:rPr>
@@ -11931,7 +11237,7 @@
           <w14:ligatures w14:val="standardContextual"/>
         </w:rPr>
       </w:pPr>
-      <w:hyperlink w:anchor="_Toc190717309" w:history="1">
+      <w:hyperlink w:anchor="_Toc190768874" w:history="1">
         <w:r>
           <w:rPr>
             <w:rStyle w:val="Hypertextovodkaz"/>
@@ -11958,7 +11264,7 @@
             <w:noProof/>
             <w:webHidden/>
           </w:rPr>
-          <w:instrText xml:space="preserve"> PAGEREF _Toc190717309 \h </w:instrText>
+          <w:instrText xml:space="preserve"> PAGEREF _Toc190768874 \h </w:instrText>
         </w:r>
         <w:r>
           <w:rPr>
@@ -12002,7 +11308,7 @@
           <w14:ligatures w14:val="standardContextual"/>
         </w:rPr>
       </w:pPr>
-      <w:hyperlink w:anchor="_Toc190717310" w:history="1">
+      <w:hyperlink w:anchor="_Toc190768875" w:history="1">
         <w:r>
           <w:rPr>
             <w:rStyle w:val="Hypertextovodkaz"/>
@@ -12029,7 +11335,7 @@
             <w:noProof/>
             <w:webHidden/>
           </w:rPr>
-          <w:instrText xml:space="preserve"> PAGEREF _Toc190717310 \h </w:instrText>
+          <w:instrText xml:space="preserve"> PAGEREF _Toc190768875 \h </w:instrText>
         </w:r>
         <w:r>
           <w:rPr>
@@ -12073,7 +11379,7 @@
           <w14:ligatures w14:val="standardContextual"/>
         </w:rPr>
       </w:pPr>
-      <w:hyperlink w:anchor="_Toc190717311" w:history="1">
+      <w:hyperlink w:anchor="_Toc190768876" w:history="1">
         <w:r>
           <w:rPr>
             <w:rStyle w:val="Hypertextovodkaz"/>
@@ -12100,7 +11406,7 @@
             <w:noProof/>
             <w:webHidden/>
           </w:rPr>
-          <w:instrText xml:space="preserve"> PAGEREF _Toc190717311 \h </w:instrText>
+          <w:instrText xml:space="preserve"> PAGEREF _Toc190768876 \h </w:instrText>
         </w:r>
         <w:r>
           <w:rPr>
@@ -12144,7 +11450,7 @@
           <w14:ligatures w14:val="standardContextual"/>
         </w:rPr>
       </w:pPr>
-      <w:hyperlink w:anchor="_Toc190717312" w:history="1">
+      <w:hyperlink w:anchor="_Toc190768877" w:history="1">
         <w:r>
           <w:rPr>
             <w:rStyle w:val="Hypertextovodkaz"/>
@@ -12171,7 +11477,7 @@
             <w:noProof/>
             <w:webHidden/>
           </w:rPr>
-          <w:instrText xml:space="preserve"> PAGEREF _Toc190717312 \h </w:instrText>
+          <w:instrText xml:space="preserve"> PAGEREF _Toc190768877 \h </w:instrText>
         </w:r>
         <w:r>
           <w:rPr>
@@ -12215,7 +11521,7 @@
           <w14:ligatures w14:val="standardContextual"/>
         </w:rPr>
       </w:pPr>
-      <w:hyperlink w:anchor="_Toc190717313" w:history="1">
+      <w:hyperlink w:anchor="_Toc190768878" w:history="1">
         <w:r>
           <w:rPr>
             <w:rStyle w:val="Hypertextovodkaz"/>
@@ -12242,7 +11548,7 @@
             <w:noProof/>
             <w:webHidden/>
           </w:rPr>
-          <w:instrText xml:space="preserve"> PAGEREF _Toc190717313 \h </w:instrText>
+          <w:instrText xml:space="preserve"> PAGEREF _Toc190768878 \h </w:instrText>
         </w:r>
         <w:r>
           <w:rPr>
@@ -12286,7 +11592,7 @@
           <w14:ligatures w14:val="standardContextual"/>
         </w:rPr>
       </w:pPr>
-      <w:hyperlink w:anchor="_Toc190717314" w:history="1">
+      <w:hyperlink w:anchor="_Toc190768879" w:history="1">
         <w:r>
           <w:rPr>
             <w:rStyle w:val="Hypertextovodkaz"/>
@@ -12313,7 +11619,7 @@
             <w:noProof/>
             <w:webHidden/>
           </w:rPr>
-          <w:instrText xml:space="preserve"> PAGEREF _Toc190717314 \h </w:instrText>
+          <w:instrText xml:space="preserve"> PAGEREF _Toc190768879 \h </w:instrText>
         </w:r>
         <w:r>
           <w:rPr>
@@ -12357,7 +11663,7 @@
           <w14:ligatures w14:val="standardContextual"/>
         </w:rPr>
       </w:pPr>
-      <w:hyperlink w:anchor="_Toc190717315" w:history="1">
+      <w:hyperlink w:anchor="_Toc190768880" w:history="1">
         <w:r>
           <w:rPr>
             <w:rStyle w:val="Hypertextovodkaz"/>
@@ -12384,7 +11690,7 @@
             <w:noProof/>
             <w:webHidden/>
           </w:rPr>
-          <w:instrText xml:space="preserve"> PAGEREF _Toc190717315 \h </w:instrText>
+          <w:instrText xml:space="preserve"> PAGEREF _Toc190768880 \h </w:instrText>
         </w:r>
         <w:r>
           <w:rPr>
@@ -12428,7 +11734,7 @@
           <w14:ligatures w14:val="standardContextual"/>
         </w:rPr>
       </w:pPr>
-      <w:hyperlink w:anchor="_Toc190717316" w:history="1">
+      <w:hyperlink w:anchor="_Toc190768881" w:history="1">
         <w:r>
           <w:rPr>
             <w:rStyle w:val="Hypertextovodkaz"/>
@@ -12455,7 +11761,7 @@
             <w:noProof/>
             <w:webHidden/>
           </w:rPr>
-          <w:instrText xml:space="preserve"> PAGEREF _Toc190717316 \h </w:instrText>
+          <w:instrText xml:space="preserve"> PAGEREF _Toc190768881 \h </w:instrText>
         </w:r>
         <w:r>
           <w:rPr>
@@ -12499,7 +11805,7 @@
           <w14:ligatures w14:val="standardContextual"/>
         </w:rPr>
       </w:pPr>
-      <w:hyperlink w:anchor="_Toc190717317" w:history="1">
+      <w:hyperlink w:anchor="_Toc190768882" w:history="1">
         <w:r>
           <w:rPr>
             <w:rStyle w:val="Hypertextovodkaz"/>
@@ -12526,7 +11832,7 @@
             <w:noProof/>
             <w:webHidden/>
           </w:rPr>
-          <w:instrText xml:space="preserve"> PAGEREF _Toc190717317 \h </w:instrText>
+          <w:instrText xml:space="preserve"> PAGEREF _Toc190768882 \h </w:instrText>
         </w:r>
         <w:r>
           <w:rPr>
@@ -12570,7 +11876,7 @@
           <w14:ligatures w14:val="standardContextual"/>
         </w:rPr>
       </w:pPr>
-      <w:hyperlink w:anchor="_Toc190717318" w:history="1">
+      <w:hyperlink w:anchor="_Toc190768883" w:history="1">
         <w:r>
           <w:rPr>
             <w:rStyle w:val="Hypertextovodkaz"/>
@@ -12597,7 +11903,7 @@
             <w:noProof/>
             <w:webHidden/>
           </w:rPr>
-          <w:instrText xml:space="preserve"> PAGEREF _Toc190717318 \h </w:instrText>
+          <w:instrText xml:space="preserve"> PAGEREF _Toc190768883 \h </w:instrText>
         </w:r>
         <w:r>
           <w:rPr>
@@ -12641,7 +11947,7 @@
           <w14:ligatures w14:val="standardContextual"/>
         </w:rPr>
       </w:pPr>
-      <w:hyperlink w:anchor="_Toc190717319" w:history="1">
+      <w:hyperlink w:anchor="_Toc190768884" w:history="1">
         <w:r>
           <w:rPr>
             <w:rStyle w:val="Hypertextovodkaz"/>
@@ -12668,7 +11974,7 @@
             <w:noProof/>
             <w:webHidden/>
           </w:rPr>
-          <w:instrText xml:space="preserve"> PAGEREF _Toc190717319 \h </w:instrText>
+          <w:instrText xml:space="preserve"> PAGEREF _Toc190768884 \h </w:instrText>
         </w:r>
         <w:r>
           <w:rPr>
@@ -12712,7 +12018,7 @@
           <w14:ligatures w14:val="standardContextual"/>
         </w:rPr>
       </w:pPr>
-      <w:hyperlink w:anchor="_Toc190717320" w:history="1">
+      <w:hyperlink w:anchor="_Toc190768885" w:history="1">
         <w:r>
           <w:rPr>
             <w:rStyle w:val="Hypertextovodkaz"/>
@@ -12739,7 +12045,7 @@
             <w:noProof/>
             <w:webHidden/>
           </w:rPr>
-          <w:instrText xml:space="preserve"> PAGEREF _Toc190717320 \h </w:instrText>
+          <w:instrText xml:space="preserve"> PAGEREF _Toc190768885 \h </w:instrText>
         </w:r>
         <w:r>
           <w:rPr>
@@ -12783,7 +12089,7 @@
           <w14:ligatures w14:val="standardContextual"/>
         </w:rPr>
       </w:pPr>
-      <w:hyperlink w:anchor="_Toc190717321" w:history="1">
+      <w:hyperlink w:anchor="_Toc190768886" w:history="1">
         <w:r>
           <w:rPr>
             <w:rStyle w:val="Hypertextovodkaz"/>
@@ -12810,7 +12116,7 @@
             <w:noProof/>
             <w:webHidden/>
           </w:rPr>
-          <w:instrText xml:space="preserve"> PAGEREF _Toc190717321 \h </w:instrText>
+          <w:instrText xml:space="preserve"> PAGEREF _Toc190768886 \h </w:instrText>
         </w:r>
         <w:r>
           <w:rPr>
@@ -12854,27 +12160,13 @@
           <w14:ligatures w14:val="standardContextual"/>
         </w:rPr>
       </w:pPr>
-      <w:hyperlink w:anchor="_Toc190717322" w:history="1">
+      <w:hyperlink w:anchor="_Toc190768887" w:history="1">
         <w:r>
           <w:rPr>
             <w:rStyle w:val="Hypertextovodkaz"/>
             <w:noProof/>
           </w:rPr>
-          <w:t>Obrázek 20 - Verze fir</w:t>
-        </w:r>
-        <w:r>
-          <w:rPr>
-            <w:rStyle w:val="Hypertextovodkaz"/>
-            <w:noProof/>
-          </w:rPr>
-          <w:t>m</w:t>
-        </w:r>
-        <w:r>
-          <w:rPr>
-            <w:rStyle w:val="Hypertextovodkaz"/>
-            <w:noProof/>
-          </w:rPr>
-          <w:t>ware TP-Link WR740N</w:t>
+          <w:t>Obrázek 20 - Verze firmware TP-Link WR740N</w:t>
         </w:r>
         <w:r>
           <w:rPr>
@@ -12895,7 +12187,7 @@
             <w:noProof/>
             <w:webHidden/>
           </w:rPr>
-          <w:instrText xml:space="preserve"> PAGEREF _Toc190717322 \h </w:instrText>
+          <w:instrText xml:space="preserve"> PAGEREF _Toc190768887 \h </w:instrText>
         </w:r>
         <w:r>
           <w:rPr>
@@ -12939,27 +12231,13 @@
           <w14:ligatures w14:val="standardContextual"/>
         </w:rPr>
       </w:pPr>
-      <w:hyperlink w:anchor="_Toc190717323" w:history="1">
+      <w:hyperlink w:anchor="_Toc190768888" w:history="1">
         <w:r>
           <w:rPr>
             <w:rStyle w:val="Hypertextovodkaz"/>
             <w:noProof/>
           </w:rPr>
-          <w:t>Obrázek 21 - Schém</w:t>
-        </w:r>
-        <w:r>
-          <w:rPr>
-            <w:rStyle w:val="Hypertextovodkaz"/>
-            <w:noProof/>
-          </w:rPr>
-          <w:t>a</w:t>
-        </w:r>
-        <w:r>
-          <w:rPr>
-            <w:rStyle w:val="Hypertextovodkaz"/>
-            <w:noProof/>
-          </w:rPr>
-          <w:t xml:space="preserve"> vývojového prostředí</w:t>
+          <w:t>Obrázek 21 - Schéma vývojového prostředí</w:t>
         </w:r>
         <w:r>
           <w:rPr>
@@ -12980,7 +12258,7 @@
             <w:noProof/>
             <w:webHidden/>
           </w:rPr>
-          <w:instrText xml:space="preserve"> PAGEREF _Toc190717323 \h </w:instrText>
+          <w:instrText xml:space="preserve"> PAGEREF _Toc190768888 \h </w:instrText>
         </w:r>
         <w:r>
           <w:rPr>
@@ -13024,7 +12302,7 @@
           <w14:ligatures w14:val="standardContextual"/>
         </w:rPr>
       </w:pPr>
-      <w:hyperlink w:anchor="_Toc190717324" w:history="1">
+      <w:hyperlink w:anchor="_Toc190768889" w:history="1">
         <w:r>
           <w:rPr>
             <w:rStyle w:val="Hypertextovodkaz"/>
@@ -13051,7 +12329,7 @@
             <w:noProof/>
             <w:webHidden/>
           </w:rPr>
-          <w:instrText xml:space="preserve"> PAGEREF _Toc190717324 \h </w:instrText>
+          <w:instrText xml:space="preserve"> PAGEREF _Toc190768889 \h </w:instrText>
         </w:r>
         <w:r>
           <w:rPr>
@@ -13095,13 +12373,13 @@
           <w14:ligatures w14:val="standardContextual"/>
         </w:rPr>
       </w:pPr>
-      <w:hyperlink w:anchor="_Toc190717325" w:history="1">
+      <w:hyperlink w:anchor="_Toc190768890" w:history="1">
         <w:r>
           <w:rPr>
             <w:rStyle w:val="Hypertextovodkaz"/>
             <w:noProof/>
           </w:rPr>
-          <w:t>Obrázek 23 - Instalace hcxtools</w:t>
+          <w:t>Obrázek 23 - Instalace Hcxtools</w:t>
         </w:r>
         <w:r>
           <w:rPr>
@@ -13122,7 +12400,7 @@
             <w:noProof/>
             <w:webHidden/>
           </w:rPr>
-          <w:instrText xml:space="preserve"> PAGEREF _Toc190717325 \h </w:instrText>
+          <w:instrText xml:space="preserve"> PAGEREF _Toc190768890 \h </w:instrText>
         </w:r>
         <w:r>
           <w:rPr>
@@ -13143,6 +12421,77 @@
             <w:webHidden/>
           </w:rPr>
           <w:t>31</w:t>
+        </w:r>
+        <w:r>
+          <w:rPr>
+            <w:noProof/>
+            <w:webHidden/>
+          </w:rPr>
+          <w:fldChar w:fldCharType="end"/>
+        </w:r>
+      </w:hyperlink>
+    </w:p>
+    <w:p>
+      <w:pPr>
+        <w:pStyle w:val="Seznamobrzk"/>
+        <w:tabs>
+          <w:tab w:val="right" w:leader="dot" w:pos="9061"/>
+        </w:tabs>
+        <w:rPr>
+          <w:rFonts w:asciiTheme="minorHAnsi" w:eastAsiaTheme="minorEastAsia" w:hAnsiTheme="minorHAnsi" w:cstheme="minorBidi"/>
+          <w:noProof/>
+          <w:kern w:val="2"/>
+          <w14:ligatures w14:val="standardContextual"/>
+        </w:rPr>
+      </w:pPr>
+      <w:hyperlink w:anchor="_Toc190768891" w:history="1">
+        <w:r>
+          <w:rPr>
+            <w:rStyle w:val="Hypertextovodkaz"/>
+            <w:noProof/>
+          </w:rPr>
+          <w:t>Obrázek 24 - Test instalace Hcxtools</w:t>
+        </w:r>
+        <w:r>
+          <w:rPr>
+            <w:noProof/>
+            <w:webHidden/>
+          </w:rPr>
+          <w:tab/>
+        </w:r>
+        <w:r>
+          <w:rPr>
+            <w:noProof/>
+            <w:webHidden/>
+          </w:rPr>
+          <w:fldChar w:fldCharType="begin"/>
+        </w:r>
+        <w:r>
+          <w:rPr>
+            <w:noProof/>
+            <w:webHidden/>
+          </w:rPr>
+          <w:instrText xml:space="preserve"> PAGEREF _Toc190768891 \h </w:instrText>
+        </w:r>
+        <w:r>
+          <w:rPr>
+            <w:noProof/>
+            <w:webHidden/>
+          </w:rPr>
+        </w:r>
+        <w:r>
+          <w:rPr>
+            <w:noProof/>
+            <w:webHidden/>
+          </w:rPr>
+          <w:fldChar w:fldCharType="separate"/>
+        </w:r>
+        <w:r>
+          <w:rPr>
+            <w:noProof/>
+            <w:webHidden/>
+          </w:rPr>
+          <w:t>32</w:t>
         </w:r>
         <w:r>
           <w:rPr>
@@ -14913,6 +14262,7 @@
   <w:style w:type="character" w:default="1" w:styleId="Standardnpsmoodstavce">
     <w:name w:val="Default Paragraph Font"/>
     <w:uiPriority w:val="1"/>
+    <w:semiHidden/>
     <w:unhideWhenUsed/>
   </w:style>
   <w:style w:type="table" w:default="1" w:styleId="Normlntabulka">
@@ -16217,7 +15567,7 @@
 </file>
 
 <file path=customXml/itemProps1.xml><?xml version="1.0" encoding="utf-8"?>
-<ds:datastoreItem xmlns:ds="http://schemas.openxmlformats.org/officeDocument/2006/customXml" ds:itemID="{C6C77A9A-9FE7-4ECD-9A37-7957C0FC85A8}">
+<ds:datastoreItem xmlns:ds="http://schemas.openxmlformats.org/officeDocument/2006/customXml" ds:itemID="{D0AB8552-3335-4A71-B858-7CCD666D44DA}">
   <ds:schemaRefs>
     <ds:schemaRef ds:uri="http://schemas.openxmlformats.org/officeDocument/2006/bibliography"/>
   </ds:schemaRefs>

</xml_diff>